<commit_message>
Rumus Perpangkatan Universal 3.0 || (10:04 (W . I . B [Waktu Indonesia bagian Barat]) 26/11/2025), Batam, Kepulauan Riau, Indonesia
Rumus Perpangkatan Universal 3.0 || (10:04 (W . I . B [Waktu Indonesia bagian Barat]) 26/11/2025), Batam, Kepulauan Riau, Indonesia
</commit_message>
<xml_diff>
--- a/Rumus Perpangkatan Universal 3.0.docx
+++ b/Rumus Perpangkatan Universal 3.0.docx
@@ -13,13 +13,41 @@
           <w:lang w:val="id-ID"/>
         </w:rPr>
       </w:pPr>
+      <w:proofErr w:type="spellStart"/>
       <w:r>
         <w:rPr>
           <w:rFonts w:ascii="Times New Roman" w:eastAsiaTheme="minorEastAsia" w:hAnsi="Times New Roman" w:cs="Times New Roman"/>
           <w:sz w:val="24"/>
           <w:szCs w:val="24"/>
         </w:rPr>
-        <w:t xml:space="preserve">Rumus Perpangkatan Universal </w:t>
+        <w:t>Rumus</w:t>
+      </w:r>
+      <w:proofErr w:type="spellEnd"/>
+      <w:r>
+        <w:rPr>
+          <w:rFonts w:ascii="Times New Roman" w:eastAsiaTheme="minorEastAsia" w:hAnsi="Times New Roman" w:cs="Times New Roman"/>
+          <w:sz w:val="24"/>
+          <w:szCs w:val="24"/>
+        </w:rPr>
+        <w:t xml:space="preserve"> </w:t>
+      </w:r>
+      <w:proofErr w:type="spellStart"/>
+      <w:r>
+        <w:rPr>
+          <w:rFonts w:ascii="Times New Roman" w:eastAsiaTheme="minorEastAsia" w:hAnsi="Times New Roman" w:cs="Times New Roman"/>
+          <w:sz w:val="24"/>
+          <w:szCs w:val="24"/>
+        </w:rPr>
+        <w:t>Perpangkatan</w:t>
+      </w:r>
+      <w:proofErr w:type="spellEnd"/>
+      <w:r>
+        <w:rPr>
+          <w:rFonts w:ascii="Times New Roman" w:eastAsiaTheme="minorEastAsia" w:hAnsi="Times New Roman" w:cs="Times New Roman"/>
+          <w:sz w:val="24"/>
+          <w:szCs w:val="24"/>
+        </w:rPr>
+        <w:t xml:space="preserve"> Universal </w:t>
       </w:r>
       <w:r>
         <w:rPr>
@@ -49,6 +77,7 @@
           <w:lang w:val="id-ID"/>
         </w:rPr>
       </w:pPr>
+      <w:proofErr w:type="spellStart"/>
       <w:r>
         <w:rPr>
           <w:rFonts w:ascii="Times New Roman" w:eastAsiaTheme="minorEastAsia" w:hAnsi="Times New Roman" w:cs="Times New Roman"/>
@@ -56,7 +85,37 @@
           <w:szCs w:val="24"/>
           <w:lang w:val="id-ID"/>
         </w:rPr>
-        <w:t>by : Samuel Hasiholan Omega Purba, S. Tr. T.</w:t>
+        <w:t>by</w:t>
+      </w:r>
+      <w:proofErr w:type="spellEnd"/>
+      <w:r>
+        <w:rPr>
+          <w:rFonts w:ascii="Times New Roman" w:eastAsiaTheme="minorEastAsia" w:hAnsi="Times New Roman" w:cs="Times New Roman"/>
+          <w:sz w:val="24"/>
+          <w:szCs w:val="24"/>
+          <w:lang w:val="id-ID"/>
+        </w:rPr>
+        <w:t xml:space="preserve"> : Samuel Hasiholan Omega Purba, S. </w:t>
+      </w:r>
+      <w:proofErr w:type="spellStart"/>
+      <w:r>
+        <w:rPr>
+          <w:rFonts w:ascii="Times New Roman" w:eastAsiaTheme="minorEastAsia" w:hAnsi="Times New Roman" w:cs="Times New Roman"/>
+          <w:sz w:val="24"/>
+          <w:szCs w:val="24"/>
+          <w:lang w:val="id-ID"/>
+        </w:rPr>
+        <w:t>Tr</w:t>
+      </w:r>
+      <w:proofErr w:type="spellEnd"/>
+      <w:r>
+        <w:rPr>
+          <w:rFonts w:ascii="Times New Roman" w:eastAsiaTheme="minorEastAsia" w:hAnsi="Times New Roman" w:cs="Times New Roman"/>
+          <w:sz w:val="24"/>
+          <w:szCs w:val="24"/>
+          <w:lang w:val="id-ID"/>
+        </w:rPr>
+        <w:t>. T.</w:t>
       </w:r>
     </w:p>
     <w:p>
@@ -91,6 +150,7 @@
           <w:lang w:val="id-ID"/>
         </w:rPr>
       </w:pPr>
+      <w:proofErr w:type="spellStart"/>
       <w:r>
         <w:rPr>
           <w:rFonts w:ascii="Times New Roman" w:eastAsiaTheme="minorEastAsia" w:hAnsi="Times New Roman" w:cs="Times New Roman"/>
@@ -98,7 +158,17 @@
           <w:szCs w:val="24"/>
           <w:lang w:val="id-ID"/>
         </w:rPr>
-        <w:t>Prodi Teknik Robotika dan Kecerdasan buatan</w:t>
+        <w:t>Prodi</w:t>
+      </w:r>
+      <w:proofErr w:type="spellEnd"/>
+      <w:r>
+        <w:rPr>
+          <w:rFonts w:ascii="Times New Roman" w:eastAsiaTheme="minorEastAsia" w:hAnsi="Times New Roman" w:cs="Times New Roman"/>
+          <w:sz w:val="24"/>
+          <w:szCs w:val="24"/>
+          <w:lang w:val="id-ID"/>
+        </w:rPr>
+        <w:t xml:space="preserve"> Teknik Robotika dan Kecerdasan buatan</w:t>
       </w:r>
     </w:p>
     <w:p>
@@ -275,8 +345,6 @@
                         <m:e>
                           <m:d>
                             <m:dPr>
-                              <m:begChr m:val="{"/>
-                              <m:endChr m:val="}"/>
                               <m:ctrlPr>
                                 <w:rPr>
                                   <w:rFonts w:ascii="Cambria Math" w:hAnsi="Cambria Math" w:cs="Times New Roman"/>

</xml_diff>